<commit_message>
Modificado, faltaba escribir una cosa
</commit_message>
<xml_diff>
--- a/Entrega/Hito 3/PM/Informe_Seguimiento_H3_5.docx
+++ b/Entrega/Hito 3/PM/Informe_Seguimiento_H3_5.docx
@@ -820,20 +820,8 @@
           <w:iCs/>
         </w:rPr>
       </w:pPr>
-      <w:r>
-        <w:rPr>
-          <w:iCs/>
-        </w:rPr>
-        <w:t>Aunque al principio dijimos que nuestra página tendría 5 usuarios (Alumno, Padre, Profesor, Gestor y Administrador), hemos decidido que la existencia de un usuarios Administrador no es necesaria, por lo tanto, no es no haremos interfaces para este usuario y tampoco se encontrará en la BD, puesto que este usuario seríamos nosotros mismos no vemos necesario que un usuario.</w:t>
-      </w:r>
-    </w:p>
-    <w:p>
-      <w:pPr>
-        <w:jc w:val="both"/>
-        <w:rPr>
-          <w:iCs/>
-        </w:rPr>
-      </w:pPr>
+      <w:bookmarkStart w:id="2" w:name="_GoBack"/>
+      <w:bookmarkEnd w:id="2"/>
       <w:r>
         <w:rPr>
           <w:iCs/>
@@ -2606,13 +2594,7 @@
               <w:rPr>
                 <w:sz w:val="24"/>
               </w:rPr>
-              <w:t xml:space="preserve"> </w:t>
-            </w:r>
-            <w:r>
-              <w:rPr>
-                <w:sz w:val="24"/>
-              </w:rPr>
-              <w:t>puesto que es difícil estimar una cantidad de horas</w:t>
+              <w:t xml:space="preserve"> puesto que es difícil estimar una cantidad de horas</w:t>
             </w:r>
           </w:p>
         </w:tc>
@@ -2774,13 +2756,7 @@
               <w:rPr>
                 <w:sz w:val="24"/>
               </w:rPr>
-              <w:t xml:space="preserve"> </w:t>
-            </w:r>
-            <w:r>
-              <w:rPr>
-                <w:sz w:val="24"/>
-              </w:rPr>
-              <w:t>(</w:t>
+              <w:t xml:space="preserve"> (</w:t>
             </w:r>
             <w:r>
               <w:rPr>
@@ -2810,13 +2786,7 @@
               <w:rPr>
                 <w:sz w:val="24"/>
               </w:rPr>
-              <w:t>)</w:t>
-            </w:r>
-            <w:r>
-              <w:rPr>
-                <w:sz w:val="24"/>
-              </w:rPr>
-              <w:t xml:space="preserve"> puesto que es difícil estimar una cantidad de horas</w:t>
+              <w:t>) puesto que es difícil estimar una cantidad de horas</w:t>
             </w:r>
             <w:r>
               <w:rPr>
@@ -2956,13 +2926,7 @@
               <w:rPr>
                 <w:sz w:val="24"/>
               </w:rPr>
-              <w:t xml:space="preserve">Tarea sin terminar, copiada en la siguiente iteración </w:t>
-            </w:r>
-            <w:r>
-              <w:rPr>
-                <w:sz w:val="24"/>
-              </w:rPr>
-              <w:t xml:space="preserve"> (la estimación de horas se hace </w:t>
+              <w:t xml:space="preserve">Tarea sin terminar, copiada en la siguiente iteración  (la estimación de horas se hace </w:t>
             </w:r>
             <w:r>
               <w:rPr>
@@ -3076,13 +3040,7 @@
               <w:rPr>
                 <w:sz w:val="24"/>
               </w:rPr>
-              <w:t xml:space="preserve">la estimación </w:t>
-            </w:r>
-            <w:r>
-              <w:rPr>
-                <w:sz w:val="24"/>
-              </w:rPr>
-              <w:t>de horas lo hemos hecho p</w:t>
+              <w:t>la estimación de horas lo hemos hecho p</w:t>
             </w:r>
             <w:r>
               <w:rPr>
@@ -3174,8 +3132,6 @@
                 <w:sz w:val="24"/>
               </w:rPr>
             </w:pPr>
-            <w:bookmarkStart w:id="2" w:name="_GoBack"/>
-            <w:bookmarkEnd w:id="2"/>
           </w:p>
         </w:tc>
       </w:tr>
@@ -3207,13 +3163,7 @@
               <w:rPr>
                 <w:sz w:val="24"/>
               </w:rPr>
-              <w:t xml:space="preserve">Integrar todas las interfaces de </w:t>
-            </w:r>
-            <w:r>
-              <w:rPr>
-                <w:sz w:val="24"/>
-              </w:rPr>
-              <w:t>Gestor</w:t>
+              <w:t>Integrar todas las interfaces de Gestor</w:t>
             </w:r>
           </w:p>
         </w:tc>
@@ -3969,7 +3919,7 @@
         <w:rFonts w:asciiTheme="majorHAnsi" w:eastAsiaTheme="majorEastAsia" w:hAnsiTheme="majorHAnsi" w:cstheme="majorBidi"/>
         <w:noProof/>
       </w:rPr>
-      <w:t>5</w:t>
+      <w:t>4</w:t>
     </w:r>
     <w:r>
       <w:rPr>
@@ -6456,7 +6406,7 @@
 </file>
 
 <file path=customXml/itemProps1.xml><?xml version="1.0" encoding="utf-8"?>
-<ds:datastoreItem xmlns:ds="http://schemas.openxmlformats.org/officeDocument/2006/customXml" ds:itemID="{1610F3D4-0D66-4DFD-AC06-7EABC00F3F46}">
+<ds:datastoreItem xmlns:ds="http://schemas.openxmlformats.org/officeDocument/2006/customXml" ds:itemID="{9FAC1DDA-F4EB-4652-9362-761B9147979C}">
   <ds:schemaRefs>
     <ds:schemaRef ds:uri="http://schemas.openxmlformats.org/officeDocument/2006/bibliography"/>
   </ds:schemaRefs>

</xml_diff>